<commit_message>
updated syllabus and notes
</commit_message>
<xml_diff>
--- a/CIM111-General-Weblab-Updated.docx
+++ b/CIM111-General-Weblab-Updated.docx
@@ -376,16 +376,7 @@
           <w:sz w:val="24"/>
           <w:szCs w:val="24"/>
         </w:rPr>
-        <w:t>Section J - MW 5:05-6:20P</w:t>
-      </w:r>
-      <w:r>
-        <w:rPr>
-          <w:rFonts w:ascii="Arial" w:eastAsia="Arial" w:hAnsi="Arial" w:cs="Arial"/>
-          <w:color w:val="000000"/>
-          <w:sz w:val="24"/>
-          <w:szCs w:val="24"/>
-        </w:rPr>
-        <w:t>M Wolfson 3035</w:t>
+        <w:t>Section J - MW 5:05-6:20PM Wolfson 3035</w:t>
       </w:r>
     </w:p>
     <w:p>
@@ -639,16 +630,7 @@
           <w:sz w:val="24"/>
           <w:szCs w:val="24"/>
         </w:rPr>
-        <w:t> 2:00-3:15PM </w:t>
-      </w:r>
-      <w:r>
-        <w:rPr>
-          <w:rFonts w:ascii="Arial" w:eastAsia="Arial" w:hAnsi="Arial" w:cs="Arial"/>
-          <w:color w:val="000000"/>
-          <w:sz w:val="24"/>
-          <w:szCs w:val="24"/>
-        </w:rPr>
-        <w:t>Wolfson 3034</w:t>
+        <w:t> 2:00-3:15PM Wolfson 3034</w:t>
       </w:r>
     </w:p>
     <w:p>
@@ -851,17 +833,7 @@
           <w:szCs w:val="24"/>
           <w:shd w:val="clear" w:color="auto" w:fill="FEFEFE"/>
         </w:rPr>
-        <w:t>This course is a practical introduction to web design. Students will learn how to produce websites using the latest web practices and techniques. Throughout each unit of the course, students will build the skills to plan, layout, and build websites using H</w:t>
-      </w:r>
-      <w:r>
-        <w:rPr>
-          <w:rFonts w:ascii="Arial" w:eastAsia="Arial" w:hAnsi="Arial" w:cs="Arial"/>
-          <w:color w:val="000000"/>
-          <w:sz w:val="24"/>
-          <w:szCs w:val="24"/>
-          <w:shd w:val="clear" w:color="auto" w:fill="FEFEFE"/>
-        </w:rPr>
-        <w:t xml:space="preserve">TML, CSS, and </w:t>
+        <w:t xml:space="preserve">This course is a practical introduction to web design. Students will learn how to produce websites using the latest web practices and techniques. Throughout each unit of the course, students will build the skills to plan, layout, and build websites using HTML, CSS, and </w:t>
       </w:r>
       <w:proofErr w:type="spellStart"/>
       <w:r>
@@ -996,16 +968,7 @@
           <w:sz w:val="24"/>
           <w:szCs w:val="24"/>
         </w:rPr>
-        <w:t>Understand how to build, dep</w:t>
-      </w:r>
-      <w:r>
-        <w:rPr>
-          <w:rFonts w:ascii="Arial" w:eastAsia="Arial" w:hAnsi="Arial" w:cs="Arial"/>
-          <w:color w:val="000000"/>
-          <w:sz w:val="24"/>
-          <w:szCs w:val="24"/>
-        </w:rPr>
-        <w:t>loy and publish a website.</w:t>
+        <w:t>Understand how to build, deploy and publish a website.</w:t>
       </w:r>
     </w:p>
     <w:p>
@@ -1125,16 +1088,7 @@
           <w:sz w:val="24"/>
           <w:szCs w:val="24"/>
         </w:rPr>
-        <w:t>Audience development skills such as SEO, comm</w:t>
-      </w:r>
-      <w:r>
-        <w:rPr>
-          <w:rFonts w:ascii="Arial" w:eastAsia="Arial" w:hAnsi="Arial" w:cs="Arial"/>
-          <w:color w:val="000000"/>
-          <w:sz w:val="24"/>
-          <w:szCs w:val="24"/>
-        </w:rPr>
-        <w:t>unity engagement</w:t>
+        <w:t>Audience development skills such as SEO, community engagement</w:t>
       </w:r>
     </w:p>
     <w:p>
@@ -3536,16 +3490,7 @@
                 <w:sz w:val="20"/>
                 <w:szCs w:val="20"/>
               </w:rPr>
-              <w:t xml:space="preserve">Project’s information is clear, but experience can be buggy or lacks some cohesion. </w:t>
-            </w:r>
-            <w:r>
-              <w:rPr>
-                <w:rFonts w:ascii="Arial" w:eastAsia="Arial" w:hAnsi="Arial" w:cs="Arial"/>
-                <w:color w:val="000000"/>
-                <w:sz w:val="20"/>
-                <w:szCs w:val="20"/>
-              </w:rPr>
-              <w:t xml:space="preserve">Student has shown growth throughout the process </w:t>
+              <w:t xml:space="preserve">Project’s information is clear, but experience can be buggy or lacks some cohesion. Student has shown growth throughout the process </w:t>
             </w:r>
           </w:p>
         </w:tc>
@@ -3868,16 +3813,7 @@
           <w:sz w:val="24"/>
           <w:szCs w:val="24"/>
         </w:rPr>
-        <w:t>Students are expected to attend each class and be on time.  All students are responsible for material covered in the classroom reg</w:t>
-      </w:r>
-      <w:r>
-        <w:rPr>
-          <w:rFonts w:ascii="Arial" w:eastAsia="Arial" w:hAnsi="Arial" w:cs="Arial"/>
-          <w:color w:val="000000"/>
-          <w:sz w:val="24"/>
-          <w:szCs w:val="24"/>
-        </w:rPr>
-        <w:t>ardless of his/her presence.  </w:t>
+        <w:t>Students are expected to attend each class and be on time.  All students are responsible for material covered in the classroom regardless of his/her presence.  </w:t>
       </w:r>
       <w:r>
         <w:rPr>
@@ -3957,16 +3893,7 @@
           <w:sz w:val="24"/>
           <w:szCs w:val="24"/>
         </w:rPr>
-        <w:t>It is the student’s obligation to provide faculty members with notice of the dates they will be absent for religious holy days, preferably before the beginning of classes but no later than the end of the first three (3) class day</w:t>
-      </w:r>
-      <w:r>
-        <w:rPr>
-          <w:rFonts w:ascii="Arial" w:eastAsia="Arial" w:hAnsi="Arial" w:cs="Arial"/>
-          <w:color w:val="000000"/>
-          <w:sz w:val="24"/>
-          <w:szCs w:val="24"/>
-        </w:rPr>
-        <w:t xml:space="preserve">s.  Absences due to observance of religious holy days not pre-arranged within the first three class days may be considered unexcused and there is no obligation to allow any make up work, including </w:t>
+        <w:t xml:space="preserve">It is the student’s obligation to provide faculty members with notice of the dates they will be absent for religious holy days, preferably before the beginning of classes but no later than the end of the first three (3) class days.  Absences due to observance of religious holy days not pre-arranged within the first three class days may be considered unexcused and there is no obligation to allow any make up work, including </w:t>
       </w:r>
       <w:r>
         <w:rPr>
@@ -3976,16 +3903,7 @@
           <w:szCs w:val="24"/>
         </w:rPr>
         <w:lastRenderedPageBreak/>
-        <w:t>examinations.  Missing a class due to travel plans associat</w:t>
-      </w:r>
-      <w:r>
-        <w:rPr>
-          <w:rFonts w:ascii="Arial" w:eastAsia="Arial" w:hAnsi="Arial" w:cs="Arial"/>
-          <w:color w:val="000000"/>
-          <w:sz w:val="24"/>
-          <w:szCs w:val="24"/>
-        </w:rPr>
-        <w:t xml:space="preserve">ed with a particular </w:t>
+        <w:t xml:space="preserve">examinations.  Missing a class due to travel plans associated with a particular </w:t>
       </w:r>
       <w:proofErr w:type="gramStart"/>
       <w:r>
@@ -4057,25 +3975,7 @@
           <w:sz w:val="24"/>
           <w:szCs w:val="24"/>
         </w:rPr>
-        <w:t>Students enrolled in this course are expected to</w:t>
-      </w:r>
-      <w:r>
-        <w:rPr>
-          <w:rFonts w:ascii="Arial" w:eastAsia="Arial" w:hAnsi="Arial" w:cs="Arial"/>
-          <w:color w:val="000000"/>
-          <w:sz w:val="24"/>
-          <w:szCs w:val="24"/>
-        </w:rPr>
-        <w:t xml:space="preserve"> abide by the University of Miami Honor Code.  The purpose of the Honor Code is to protect the academic integrity of the University by encouraging consistent ethical behavior in assigned coursework.  Academic dishonesty of any kind, for whatever reason, wi</w:t>
-      </w:r>
-      <w:r>
-        <w:rPr>
-          <w:rFonts w:ascii="Arial" w:eastAsia="Arial" w:hAnsi="Arial" w:cs="Arial"/>
-          <w:color w:val="000000"/>
-          <w:sz w:val="24"/>
-          <w:szCs w:val="24"/>
-        </w:rPr>
-        <w:t>ll not be tolerated.</w:t>
+        <w:t>Students enrolled in this course are expected to abide by the University of Miami Honor Code.  The purpose of the Honor Code is to protect the academic integrity of the University by encouraging consistent ethical behavior in assigned coursework.  Academic dishonesty of any kind, for whatever reason, will not be tolerated.</w:t>
       </w:r>
     </w:p>
     <w:p>
@@ -4114,25 +4014,7 @@
           <w:sz w:val="24"/>
           <w:szCs w:val="24"/>
         </w:rPr>
-        <w:t xml:space="preserve">Plagiarism is the taking </w:t>
-      </w:r>
-      <w:r>
-        <w:rPr>
-          <w:rFonts w:ascii="Arial" w:eastAsia="Arial" w:hAnsi="Arial" w:cs="Arial"/>
-          <w:color w:val="000000"/>
-          <w:sz w:val="24"/>
-          <w:szCs w:val="24"/>
-        </w:rPr>
-        <w:t>of someone else's words, work, or ideas, and passing them off as a product of your own efforts. Plagiarism may occur when a person fails to place quotation marks around someone else's exact words, directly rephrasing or paraphrasing someone else's words wh</w:t>
-      </w:r>
-      <w:r>
-        <w:rPr>
-          <w:rFonts w:ascii="Arial" w:eastAsia="Arial" w:hAnsi="Arial" w:cs="Arial"/>
-          <w:color w:val="000000"/>
-          <w:sz w:val="24"/>
-          <w:szCs w:val="24"/>
-        </w:rPr>
-        <w:t>ile still following the general form of the original, and/or failing to issue the proper citation to one's source material.</w:t>
+        <w:t>Plagiarism is the taking of someone else's words, work, or ideas, and passing them off as a product of your own efforts. Plagiarism may occur when a person fails to place quotation marks around someone else's exact words, directly rephrasing or paraphrasing someone else's words while still following the general form of the original, and/or failing to issue the proper citation to one's source material.</w:t>
       </w:r>
     </w:p>
     <w:p>
@@ -4343,16 +4225,7 @@
           <w:sz w:val="24"/>
           <w:szCs w:val="24"/>
         </w:rPr>
-        <w:t>copying, rephrasing, or quoting an author's exact words and citing a source other than where the material was obtained. (For example, using a secondary source which cites the original material, bu</w:t>
-      </w:r>
-      <w:r>
-        <w:rPr>
-          <w:rFonts w:ascii="Arial" w:eastAsia="Arial" w:hAnsi="Arial" w:cs="Arial"/>
-          <w:color w:val="000000"/>
-          <w:sz w:val="24"/>
-          <w:szCs w:val="24"/>
-        </w:rPr>
-        <w:t>t citing only the primary material. This misrepresents the nature of the scholarship involved in creating the paper. If you have not read an original publication, do not cite it in your references as if you have!)</w:t>
+        <w:t>copying, rephrasing, or quoting an author's exact words and citing a source other than where the material was obtained. (For example, using a secondary source which cites the original material, but citing only the primary material. This misrepresents the nature of the scholarship involved in creating the paper. If you have not read an original publication, do not cite it in your references as if you have!)</w:t>
       </w:r>
     </w:p>
     <w:p>
@@ -4384,16 +4257,7 @@
           <w:sz w:val="24"/>
           <w:szCs w:val="24"/>
         </w:rPr>
-        <w:t>using wording that is very similar to that</w:t>
-      </w:r>
-      <w:r>
-        <w:rPr>
-          <w:rFonts w:ascii="Arial" w:eastAsia="Arial" w:hAnsi="Arial" w:cs="Arial"/>
-          <w:color w:val="000000"/>
-          <w:sz w:val="24"/>
-          <w:szCs w:val="24"/>
-        </w:rPr>
-        <w:t xml:space="preserve"> of the original source, but passing it off as one's own.</w:t>
+        <w:t>using wording that is very similar to that of the original source, but passing it off as one's own.</w:t>
       </w:r>
     </w:p>
     <w:p>
@@ -4413,16 +4277,7 @@
           <w:sz w:val="24"/>
           <w:szCs w:val="24"/>
         </w:rPr>
-        <w:t>The last item is probably the most common problem in student writing. It is still plagiarism if the student uses an author's key phrases or sentences in a way that implies they are his/her own, even</w:t>
-      </w:r>
-      <w:r>
-        <w:rPr>
-          <w:rFonts w:ascii="Arial" w:eastAsia="Arial" w:hAnsi="Arial" w:cs="Arial"/>
-          <w:color w:val="000000"/>
-          <w:sz w:val="24"/>
-          <w:szCs w:val="24"/>
-        </w:rPr>
-        <w:t xml:space="preserve"> if s/he cites the source.</w:t>
+        <w:t>The last item is probably the most common problem in student writing. It is still plagiarism if the student uses an author's key phrases or sentences in a way that implies they are his/her own, even if s/he cites the source.</w:t>
       </w:r>
     </w:p>
     <w:p>
@@ -4490,16 +4345,7 @@
           <w:szCs w:val="24"/>
         </w:rPr>
         <w:lastRenderedPageBreak/>
-        <w:t>Using stock imager</w:t>
-      </w:r>
-      <w:r>
-        <w:rPr>
-          <w:rFonts w:ascii="Arial" w:eastAsia="Arial" w:hAnsi="Arial" w:cs="Arial"/>
-          <w:color w:val="000000"/>
-          <w:sz w:val="24"/>
-          <w:szCs w:val="24"/>
-        </w:rPr>
-        <w:t>y or media from a Creative Commons source without proper attribution.</w:t>
+        <w:t>Using stock imagery or media from a Creative Commons source without proper attribution.</w:t>
       </w:r>
     </w:p>
     <w:p>
@@ -4547,16 +4393,7 @@
           <w:sz w:val="24"/>
           <w:szCs w:val="24"/>
         </w:rPr>
-        <w:t>Using media without knowledge or documentation of copyrights, licensing, and other use restrict</w:t>
-      </w:r>
-      <w:r>
-        <w:rPr>
-          <w:rFonts w:ascii="Arial" w:eastAsia="Arial" w:hAnsi="Arial" w:cs="Arial"/>
-          <w:color w:val="000000"/>
-          <w:sz w:val="24"/>
-          <w:szCs w:val="24"/>
-        </w:rPr>
-        <w:t>ions.</w:t>
+        <w:t>Using media without knowledge or documentation of copyrights, licensing, and other use restrictions.</w:t>
       </w:r>
     </w:p>
     <w:p>
@@ -4671,19 +4508,16 @@
         </w:rPr>
         <w:t>This is a general revised syllabus. Sections are at a different pace. Your instructor will set the date for when assignments are due.</w:t>
       </w:r>
-    </w:p>
-    <w:p>
-      <w:pPr>
-        <w:spacing w:after="0" w:line="240" w:lineRule="auto"/>
-        <w:rPr>
-          <w:rFonts w:ascii="Arial" w:eastAsia="Arial" w:hAnsi="Arial" w:cs="Arial"/>
-          <w:b/>
-          <w:color w:val="000000"/>
-          <w:sz w:val="24"/>
-          <w:szCs w:val="24"/>
-        </w:rPr>
-      </w:pPr>
-      <w:bookmarkStart w:id="1" w:name="_heading=h.lnxbz9" w:colFirst="0" w:colLast="0"/>
+      <w:r>
+        <w:rPr>
+          <w:rFonts w:ascii="Arial" w:eastAsia="Arial" w:hAnsi="Arial" w:cs="Arial"/>
+          <w:b/>
+          <w:sz w:val="24"/>
+          <w:szCs w:val="24"/>
+        </w:rPr>
+        <w:t xml:space="preserve"> Instructors will set the structure of class time and lab sessions.</w:t>
+      </w:r>
+      <w:bookmarkStart w:id="1" w:name="_GoBack"/>
       <w:bookmarkEnd w:id="1"/>
     </w:p>
     <w:p>
@@ -4692,12 +4526,26 @@
         <w:rPr>
           <w:rFonts w:ascii="Arial" w:eastAsia="Arial" w:hAnsi="Arial" w:cs="Arial"/>
           <w:b/>
-          <w:sz w:val="24"/>
-          <w:szCs w:val="24"/>
-        </w:rPr>
-      </w:pPr>
-      <w:bookmarkStart w:id="2" w:name="_heading=h.dtofiufxr7jq" w:colFirst="0" w:colLast="0"/>
+          <w:color w:val="000000"/>
+          <w:sz w:val="24"/>
+          <w:szCs w:val="24"/>
+        </w:rPr>
+      </w:pPr>
+      <w:bookmarkStart w:id="2" w:name="_heading=h.lnxbz9" w:colFirst="0" w:colLast="0"/>
       <w:bookmarkEnd w:id="2"/>
+    </w:p>
+    <w:p>
+      <w:pPr>
+        <w:spacing w:after="0" w:line="240" w:lineRule="auto"/>
+        <w:rPr>
+          <w:rFonts w:ascii="Arial" w:eastAsia="Arial" w:hAnsi="Arial" w:cs="Arial"/>
+          <w:b/>
+          <w:sz w:val="24"/>
+          <w:szCs w:val="24"/>
+        </w:rPr>
+      </w:pPr>
+      <w:bookmarkStart w:id="3" w:name="_heading=h.dtofiufxr7jq" w:colFirst="0" w:colLast="0"/>
+      <w:bookmarkEnd w:id="3"/>
       <w:r>
         <w:rPr>
           <w:rFonts w:ascii="Arial" w:eastAsia="Arial" w:hAnsi="Arial" w:cs="Arial"/>
@@ -4722,8 +4570,8 @@
           <w:szCs w:val="24"/>
         </w:rPr>
       </w:pPr>
-      <w:bookmarkStart w:id="3" w:name="_heading=h.kam2rwo8ffhv" w:colFirst="0" w:colLast="0"/>
-      <w:bookmarkEnd w:id="3"/>
+      <w:bookmarkStart w:id="4" w:name="_heading=h.kam2rwo8ffhv" w:colFirst="0" w:colLast="0"/>
+      <w:bookmarkEnd w:id="4"/>
       <w:r>
         <w:rPr>
           <w:rFonts w:ascii="Arial" w:eastAsia="Arial" w:hAnsi="Arial" w:cs="Arial"/>
@@ -4748,8 +4596,8 @@
           <w:szCs w:val="24"/>
         </w:rPr>
       </w:pPr>
-      <w:bookmarkStart w:id="4" w:name="_heading=h.rjyb3ghl9kbr" w:colFirst="0" w:colLast="0"/>
-      <w:bookmarkEnd w:id="4"/>
+      <w:bookmarkStart w:id="5" w:name="_heading=h.rjyb3ghl9kbr" w:colFirst="0" w:colLast="0"/>
+      <w:bookmarkEnd w:id="5"/>
       <w:r>
         <w:rPr>
           <w:rFonts w:ascii="Arial" w:eastAsia="Arial" w:hAnsi="Arial" w:cs="Arial"/>
@@ -4790,21 +4638,21 @@
           <w:szCs w:val="24"/>
         </w:rPr>
       </w:pPr>
-      <w:bookmarkStart w:id="5" w:name="_heading=h.8rk938ttgiko" w:colFirst="0" w:colLast="0"/>
-      <w:bookmarkEnd w:id="5"/>
-    </w:p>
-    <w:p>
-      <w:pPr>
-        <w:spacing w:after="0" w:line="240" w:lineRule="auto"/>
-        <w:rPr>
-          <w:rFonts w:ascii="Arial" w:eastAsia="Arial" w:hAnsi="Arial" w:cs="Arial"/>
-          <w:b/>
-          <w:sz w:val="24"/>
-          <w:szCs w:val="24"/>
-        </w:rPr>
-      </w:pPr>
-      <w:bookmarkStart w:id="6" w:name="_heading=h.w0qo3t1gg7uj" w:colFirst="0" w:colLast="0"/>
+      <w:bookmarkStart w:id="6" w:name="_heading=h.8rk938ttgiko" w:colFirst="0" w:colLast="0"/>
       <w:bookmarkEnd w:id="6"/>
+    </w:p>
+    <w:p>
+      <w:pPr>
+        <w:spacing w:after="0" w:line="240" w:lineRule="auto"/>
+        <w:rPr>
+          <w:rFonts w:ascii="Arial" w:eastAsia="Arial" w:hAnsi="Arial" w:cs="Arial"/>
+          <w:b/>
+          <w:sz w:val="24"/>
+          <w:szCs w:val="24"/>
+        </w:rPr>
+      </w:pPr>
+      <w:bookmarkStart w:id="7" w:name="_heading=h.w0qo3t1gg7uj" w:colFirst="0" w:colLast="0"/>
+      <w:bookmarkEnd w:id="7"/>
       <w:r>
         <w:rPr>
           <w:rFonts w:ascii="Arial" w:eastAsia="Arial" w:hAnsi="Arial" w:cs="Arial"/>
@@ -4825,82 +4673,64 @@
           <w:szCs w:val="24"/>
         </w:rPr>
       </w:pPr>
-      <w:bookmarkStart w:id="7" w:name="_heading=h.4tza69sxxvv6" w:colFirst="0" w:colLast="0"/>
-      <w:bookmarkEnd w:id="7"/>
-    </w:p>
-    <w:p>
-      <w:pPr>
-        <w:spacing w:after="0" w:line="240" w:lineRule="auto"/>
-        <w:rPr>
-          <w:rFonts w:ascii="Arial" w:eastAsia="Arial" w:hAnsi="Arial" w:cs="Arial"/>
-          <w:b/>
-          <w:sz w:val="24"/>
-          <w:szCs w:val="24"/>
-        </w:rPr>
-      </w:pPr>
-      <w:bookmarkStart w:id="8" w:name="_heading=h.tayq4ofnx740" w:colFirst="0" w:colLast="0"/>
+      <w:bookmarkStart w:id="8" w:name="_heading=h.4tza69sxxvv6" w:colFirst="0" w:colLast="0"/>
       <w:bookmarkEnd w:id="8"/>
-      <w:r>
-        <w:rPr>
-          <w:rFonts w:ascii="Arial" w:eastAsia="Arial" w:hAnsi="Arial" w:cs="Arial"/>
-          <w:b/>
-          <w:sz w:val="24"/>
-          <w:szCs w:val="24"/>
-        </w:rPr>
-        <w:t>W</w:t>
-      </w:r>
-      <w:r>
-        <w:rPr>
-          <w:rFonts w:ascii="Arial" w:eastAsia="Arial" w:hAnsi="Arial" w:cs="Arial"/>
-          <w:b/>
-          <w:sz w:val="24"/>
-          <w:szCs w:val="24"/>
-        </w:rPr>
-        <w:t>eek of April 6th - jQuery Lab Session</w:t>
-      </w:r>
-    </w:p>
-    <w:p>
-      <w:pPr>
-        <w:spacing w:after="0" w:line="240" w:lineRule="auto"/>
-        <w:rPr>
-          <w:rFonts w:ascii="Arial" w:eastAsia="Arial" w:hAnsi="Arial" w:cs="Arial"/>
-          <w:b/>
-          <w:sz w:val="24"/>
-          <w:szCs w:val="24"/>
-        </w:rPr>
-      </w:pPr>
-      <w:bookmarkStart w:id="9" w:name="_heading=h.e5407x18ir9x" w:colFirst="0" w:colLast="0"/>
+    </w:p>
+    <w:p>
+      <w:pPr>
+        <w:spacing w:after="0" w:line="240" w:lineRule="auto"/>
+        <w:rPr>
+          <w:rFonts w:ascii="Arial" w:eastAsia="Arial" w:hAnsi="Arial" w:cs="Arial"/>
+          <w:b/>
+          <w:sz w:val="24"/>
+          <w:szCs w:val="24"/>
+        </w:rPr>
+      </w:pPr>
+      <w:bookmarkStart w:id="9" w:name="_heading=h.tayq4ofnx740" w:colFirst="0" w:colLast="0"/>
       <w:bookmarkEnd w:id="9"/>
-    </w:p>
-    <w:p>
-      <w:pPr>
-        <w:spacing w:after="0" w:line="240" w:lineRule="auto"/>
-        <w:rPr>
-          <w:rFonts w:ascii="Arial" w:eastAsia="Arial" w:hAnsi="Arial" w:cs="Arial"/>
-          <w:b/>
-          <w:sz w:val="24"/>
-          <w:szCs w:val="24"/>
-        </w:rPr>
-      </w:pPr>
-      <w:bookmarkStart w:id="10" w:name="_heading=h.v8rr4l41m5za" w:colFirst="0" w:colLast="0"/>
+      <w:r>
+        <w:rPr>
+          <w:rFonts w:ascii="Arial" w:eastAsia="Arial" w:hAnsi="Arial" w:cs="Arial"/>
+          <w:b/>
+          <w:sz w:val="24"/>
+          <w:szCs w:val="24"/>
+        </w:rPr>
+        <w:t>Week of April 6th - jQuery Lab Session</w:t>
+      </w:r>
+    </w:p>
+    <w:p>
+      <w:pPr>
+        <w:spacing w:after="0" w:line="240" w:lineRule="auto"/>
+        <w:rPr>
+          <w:rFonts w:ascii="Arial" w:eastAsia="Arial" w:hAnsi="Arial" w:cs="Arial"/>
+          <w:b/>
+          <w:sz w:val="24"/>
+          <w:szCs w:val="24"/>
+        </w:rPr>
+      </w:pPr>
+      <w:bookmarkStart w:id="10" w:name="_heading=h.e5407x18ir9x" w:colFirst="0" w:colLast="0"/>
       <w:bookmarkEnd w:id="10"/>
-      <w:r>
-        <w:rPr>
-          <w:rFonts w:ascii="Arial" w:eastAsia="Arial" w:hAnsi="Arial" w:cs="Arial"/>
-          <w:b/>
-          <w:sz w:val="24"/>
-          <w:szCs w:val="24"/>
-        </w:rPr>
-        <w:t xml:space="preserve">Week of April 13th - </w:t>
-      </w:r>
-      <w:r>
-        <w:rPr>
-          <w:rFonts w:ascii="Arial" w:eastAsia="Arial" w:hAnsi="Arial" w:cs="Arial"/>
-          <w:b/>
-          <w:sz w:val="24"/>
-          <w:szCs w:val="24"/>
-        </w:rPr>
-        <w:t>Final Project</w:t>
+    </w:p>
+    <w:p>
+      <w:pPr>
+        <w:spacing w:after="0" w:line="240" w:lineRule="auto"/>
+        <w:rPr>
+          <w:rFonts w:ascii="Arial" w:eastAsia="Arial" w:hAnsi="Arial" w:cs="Arial"/>
+          <w:b/>
+          <w:sz w:val="24"/>
+          <w:szCs w:val="24"/>
+        </w:rPr>
+      </w:pPr>
+      <w:bookmarkStart w:id="11" w:name="_heading=h.v8rr4l41m5za" w:colFirst="0" w:colLast="0"/>
+      <w:bookmarkEnd w:id="11"/>
+      <w:r>
+        <w:rPr>
+          <w:rFonts w:ascii="Arial" w:eastAsia="Arial" w:hAnsi="Arial" w:cs="Arial"/>
+          <w:b/>
+          <w:sz w:val="24"/>
+          <w:szCs w:val="24"/>
+        </w:rPr>
+        <w:t>Week of April 13th - Final Project</w:t>
       </w:r>
       <w:r>
         <w:rPr>
@@ -4922,21 +4752,21 @@
           <w:szCs w:val="24"/>
         </w:rPr>
       </w:pPr>
-      <w:bookmarkStart w:id="11" w:name="_heading=h.3fpzdru601w1" w:colFirst="0" w:colLast="0"/>
-      <w:bookmarkEnd w:id="11"/>
-    </w:p>
-    <w:p>
-      <w:pPr>
-        <w:spacing w:after="0" w:line="240" w:lineRule="auto"/>
-        <w:rPr>
-          <w:rFonts w:ascii="Arial" w:eastAsia="Arial" w:hAnsi="Arial" w:cs="Arial"/>
-          <w:b/>
-          <w:sz w:val="24"/>
-          <w:szCs w:val="24"/>
-        </w:rPr>
-      </w:pPr>
-      <w:bookmarkStart w:id="12" w:name="_heading=h.51wyc1tnqidy" w:colFirst="0" w:colLast="0"/>
+      <w:bookmarkStart w:id="12" w:name="_heading=h.3fpzdru601w1" w:colFirst="0" w:colLast="0"/>
       <w:bookmarkEnd w:id="12"/>
+    </w:p>
+    <w:p>
+      <w:pPr>
+        <w:spacing w:after="0" w:line="240" w:lineRule="auto"/>
+        <w:rPr>
+          <w:rFonts w:ascii="Arial" w:eastAsia="Arial" w:hAnsi="Arial" w:cs="Arial"/>
+          <w:b/>
+          <w:sz w:val="24"/>
+          <w:szCs w:val="24"/>
+        </w:rPr>
+      </w:pPr>
+      <w:bookmarkStart w:id="13" w:name="_heading=h.51wyc1tnqidy" w:colFirst="0" w:colLast="0"/>
+      <w:bookmarkEnd w:id="13"/>
       <w:r>
         <w:rPr>
           <w:rFonts w:ascii="Arial" w:eastAsia="Arial" w:hAnsi="Arial" w:cs="Arial"/>
@@ -4984,21 +4814,21 @@
           <w:szCs w:val="24"/>
         </w:rPr>
       </w:pPr>
-      <w:bookmarkStart w:id="13" w:name="_heading=h.y0i4zd30wu1k" w:colFirst="0" w:colLast="0"/>
-      <w:bookmarkEnd w:id="13"/>
-    </w:p>
-    <w:p>
-      <w:pPr>
-        <w:spacing w:after="0" w:line="240" w:lineRule="auto"/>
-        <w:rPr>
-          <w:rFonts w:ascii="Arial" w:eastAsia="Arial" w:hAnsi="Arial" w:cs="Arial"/>
-          <w:b/>
-          <w:sz w:val="24"/>
-          <w:szCs w:val="24"/>
-        </w:rPr>
-      </w:pPr>
-      <w:bookmarkStart w:id="14" w:name="_heading=h.iajvdkp9ynm" w:colFirst="0" w:colLast="0"/>
+      <w:bookmarkStart w:id="14" w:name="_heading=h.y0i4zd30wu1k" w:colFirst="0" w:colLast="0"/>
       <w:bookmarkEnd w:id="14"/>
+    </w:p>
+    <w:p>
+      <w:pPr>
+        <w:spacing w:after="0" w:line="240" w:lineRule="auto"/>
+        <w:rPr>
+          <w:rFonts w:ascii="Arial" w:eastAsia="Arial" w:hAnsi="Arial" w:cs="Arial"/>
+          <w:b/>
+          <w:sz w:val="24"/>
+          <w:szCs w:val="24"/>
+        </w:rPr>
+      </w:pPr>
+      <w:bookmarkStart w:id="15" w:name="_heading=h.iajvdkp9ynm" w:colFirst="0" w:colLast="0"/>
+      <w:bookmarkEnd w:id="15"/>
       <w:r>
         <w:rPr>
           <w:rFonts w:ascii="Arial" w:eastAsia="Arial" w:hAnsi="Arial" w:cs="Arial"/>
@@ -5019,9 +4849,7 @@
           <w:szCs w:val="24"/>
         </w:rPr>
       </w:pPr>
-      <w:bookmarkStart w:id="15" w:name="_heading=h.65jx9lrsygps" w:colFirst="0" w:colLast="0"/>
-      <w:bookmarkStart w:id="16" w:name="_GoBack"/>
-      <w:bookmarkEnd w:id="15"/>
+      <w:bookmarkStart w:id="16" w:name="_heading=h.65jx9lrsygps" w:colFirst="0" w:colLast="0"/>
       <w:bookmarkEnd w:id="16"/>
     </w:p>
     <w:p>
@@ -5223,6 +5051,7 @@
         </w:rPr>
       </w:pPr>
       <w:r>
+        <w:lastRenderedPageBreak/>
         <w:br w:type="page"/>
       </w:r>
     </w:p>

</xml_diff>